<commit_message>
Problem modified by SoftUni
</commit_message>
<xml_diff>
--- a/00 Resources/06. Programming-Fundamentals-Objects-and-Classes-Exercises.docx
+++ b/00 Resources/06. Programming-Fundamentals-Objects-and-Classes-Exercises.docx
@@ -2661,47 +2661,71 @@
       </w:r>
       <w:r>
         <w:rPr>
+          <w:rStyle w:val="CodeChar"/>
+        </w:rPr>
+        <w:t>Student</w:t>
+      </w:r>
+      <w:r>
+        <w:t xml:space="preserve">, which </w:t>
+      </w:r>
+      <w:r>
+        <w:t>holds</w:t>
+      </w:r>
+      <w:r>
+        <w:t xml:space="preserve"> the following informa</w:t>
+      </w:r>
+      <w:r>
+        <w:t xml:space="preserve">tion about students: </w:t>
+      </w:r>
+      <w:r>
+        <w:rPr>
           <w:b/>
         </w:rPr>
-        <w:t>Student</w:t>
-      </w:r>
-      <w:r>
-        <w:t>, which contains the following informa</w:t>
-      </w:r>
-      <w:r>
-        <w:t xml:space="preserve">tion about students: </w:t>
+        <w:t>name</w:t>
+      </w:r>
+      <w:r>
+        <w:t xml:space="preserve">, </w:t>
       </w:r>
       <w:r>
         <w:rPr>
           <w:b/>
         </w:rPr>
-        <w:t>name</w:t>
-      </w:r>
-      <w:r>
-        <w:t xml:space="preserve">, </w:t>
+        <w:t>list of grades</w:t>
+      </w:r>
+      <w:r>
+        <w:t xml:space="preserve"> and </w:t>
       </w:r>
       <w:r>
         <w:rPr>
           <w:b/>
         </w:rPr>
-        <w:t>list of grades</w:t>
-      </w:r>
-      <w:r>
-        <w:t xml:space="preserve"> and </w:t>
-      </w:r>
-      <w:r>
-        <w:rPr>
-          <w:b/>
-        </w:rPr>
         <w:t>average grade</w:t>
       </w:r>
       <w:r>
-        <w:t>. A single grade will be in range [2-6]</w:t>
+        <w:t xml:space="preserve"> (calculated property, read-only)</w:t>
+      </w:r>
+      <w:r>
+        <w:t>. A single grade will be in range [2</w:t>
+      </w:r>
+      <w:r>
+        <w:t>…</w:t>
+      </w:r>
+      <w:r>
+        <w:t>6]</w:t>
+      </w:r>
+      <w:r>
+        <w:t>, e.g. 3.25 or 5.50.</w:t>
       </w:r>
     </w:p>
     <w:p>
       <w:r>
-        <w:t xml:space="preserve">Read </w:t>
+        <w:t>Read</w:t>
+      </w:r>
+      <w:r>
+        <w:t xml:space="preserve"> a</w:t>
+      </w:r>
+      <w:r>
+        <w:t xml:space="preserve"> </w:t>
       </w:r>
       <w:r>
         <w:rPr>
@@ -2710,7 +2734,7 @@
         <w:t>list of students</w:t>
       </w:r>
       <w:r>
-        <w:t xml:space="preserve"> and print all the students that have </w:t>
+        <w:t xml:space="preserve"> and print the students that have </w:t>
       </w:r>
       <w:r>
         <w:rPr>
@@ -2726,6 +2750,36 @@
           <w:b/>
         </w:rPr>
         <w:t>by name</w:t>
+      </w:r>
+      <w:r>
+        <w:t xml:space="preserve"> (ascending), then by </w:t>
+      </w:r>
+      <w:r>
+        <w:rPr>
+          <w:b/>
+        </w:rPr>
+        <w:t>average</w:t>
+      </w:r>
+      <w:r>
+        <w:t xml:space="preserve"> </w:t>
+      </w:r>
+      <w:r>
+        <w:rPr>
+          <w:b/>
+        </w:rPr>
+        <w:t>grade</w:t>
+      </w:r>
+      <w:r>
+        <w:rPr>
+          <w:b/>
+        </w:rPr>
+        <w:t xml:space="preserve"> </w:t>
+      </w:r>
+      <w:r>
+        <w:t>(descending).</w:t>
+      </w:r>
+      <w:r>
+        <w:t xml:space="preserve"> Print the student name and the calculated average grade.</w:t>
       </w:r>
     </w:p>
     <w:p>
@@ -2823,7 +2877,7 @@
                 <w:bCs/>
                 <w:noProof/>
               </w:rPr>
-              <w:t>5</w:t>
+              <w:t>3</w:t>
             </w:r>
           </w:p>
           <w:p>
@@ -2841,7 +2895,7 @@
                 <w:bCs/>
                 <w:noProof/>
               </w:rPr>
-              <w:t>Petar 3 5 4 3 2 5 6 2 6</w:t>
+              <w:t>Ivan 3</w:t>
             </w:r>
           </w:p>
           <w:p>
@@ -2859,7 +2913,7 @@
                 <w:bCs/>
                 <w:noProof/>
               </w:rPr>
-              <w:t>Mitko 6 6 5 6 5 6</w:t>
+              <w:t>Todor 5 5 6</w:t>
             </w:r>
           </w:p>
           <w:p>
@@ -2877,42 +2931,7 @@
                 <w:bCs/>
                 <w:noProof/>
               </w:rPr>
-              <w:t>Gosho 6 6 6 6 6 6</w:t>
-            </w:r>
-          </w:p>
-          <w:p>
-            <w:pPr>
-              <w:spacing w:before="0" w:after="0"/>
-              <w:rPr>
-                <w:rFonts w:ascii="Consolas" w:hAnsi="Consolas"/>
-                <w:bCs/>
-                <w:noProof/>
-              </w:rPr>
-            </w:pPr>
-            <w:r>
-              <w:rPr>
-                <w:rFonts w:ascii="Consolas" w:hAnsi="Consolas"/>
-                <w:bCs/>
-                <w:noProof/>
-              </w:rPr>
-              <w:t>Ani 6 5 6 5 6 5 6 5</w:t>
-            </w:r>
-          </w:p>
-          <w:p>
-            <w:pPr>
-              <w:spacing w:before="0" w:after="0"/>
-              <w:rPr>
-                <w:bCs/>
-                <w:noProof/>
-              </w:rPr>
-            </w:pPr>
-            <w:r>
-              <w:rPr>
-                <w:rFonts w:ascii="Consolas" w:hAnsi="Consolas"/>
-                <w:bCs/>
-                <w:noProof/>
-              </w:rPr>
-              <w:t>Iva 4 5 4 3 4 5 2 2 4</w:t>
+              <w:t>Diana 6 5.50</w:t>
             </w:r>
           </w:p>
         </w:tc>
@@ -2933,6 +2952,198 @@
                 <w:rFonts w:ascii="Consolas" w:hAnsi="Consolas"/>
                 <w:noProof/>
               </w:rPr>
+              <w:t>Diana -&gt; 5.75</w:t>
+            </w:r>
+          </w:p>
+          <w:p>
+            <w:pPr>
+              <w:spacing w:before="0" w:after="0"/>
+              <w:rPr>
+                <w:rFonts w:ascii="Consolas" w:hAnsi="Consolas"/>
+                <w:noProof/>
+              </w:rPr>
+            </w:pPr>
+            <w:r>
+              <w:rPr>
+                <w:rFonts w:ascii="Consolas" w:hAnsi="Consolas"/>
+                <w:noProof/>
+              </w:rPr>
+              <w:t>Todor -&gt; 5.33</w:t>
+            </w:r>
+          </w:p>
+        </w:tc>
+      </w:tr>
+      <w:tr>
+        <w:trPr>
+          <w:trHeight w:val="542"/>
+        </w:trPr>
+        <w:tc>
+          <w:tcPr>
+            <w:tcW w:w="3073" w:type="dxa"/>
+          </w:tcPr>
+          <w:p>
+            <w:pPr>
+              <w:spacing w:before="0" w:after="60"/>
+              <w:rPr>
+                <w:rFonts w:ascii="Consolas" w:hAnsi="Consolas"/>
+                <w:bCs/>
+                <w:noProof/>
+              </w:rPr>
+            </w:pPr>
+            <w:bookmarkStart w:id="0" w:name="_GoBack" w:colFirst="1" w:colLast="1"/>
+            <w:r>
+              <w:rPr>
+                <w:rFonts w:ascii="Consolas" w:hAnsi="Consolas"/>
+                <w:bCs/>
+                <w:noProof/>
+              </w:rPr>
+              <w:t>6</w:t>
+            </w:r>
+          </w:p>
+          <w:p>
+            <w:pPr>
+              <w:spacing w:before="0" w:after="0"/>
+              <w:rPr>
+                <w:rFonts w:ascii="Consolas" w:hAnsi="Consolas"/>
+                <w:bCs/>
+                <w:noProof/>
+              </w:rPr>
+            </w:pPr>
+            <w:r>
+              <w:rPr>
+                <w:rFonts w:ascii="Consolas" w:hAnsi="Consolas"/>
+                <w:bCs/>
+                <w:noProof/>
+              </w:rPr>
+              <w:t>Petar 3 5 4 3 2 5 6 2 6</w:t>
+            </w:r>
+          </w:p>
+          <w:p>
+            <w:pPr>
+              <w:spacing w:before="0" w:after="0"/>
+              <w:rPr>
+                <w:rFonts w:ascii="Consolas" w:hAnsi="Consolas"/>
+                <w:bCs/>
+                <w:noProof/>
+              </w:rPr>
+            </w:pPr>
+            <w:r>
+              <w:rPr>
+                <w:rFonts w:ascii="Consolas" w:hAnsi="Consolas"/>
+                <w:bCs/>
+                <w:noProof/>
+              </w:rPr>
+              <w:t>Mitko 6 6 5 6 5 6</w:t>
+            </w:r>
+          </w:p>
+          <w:p>
+            <w:pPr>
+              <w:spacing w:before="0" w:after="0"/>
+              <w:rPr>
+                <w:rFonts w:ascii="Consolas" w:hAnsi="Consolas"/>
+                <w:bCs/>
+                <w:noProof/>
+              </w:rPr>
+            </w:pPr>
+            <w:r>
+              <w:rPr>
+                <w:rFonts w:ascii="Consolas" w:hAnsi="Consolas"/>
+                <w:bCs/>
+                <w:noProof/>
+              </w:rPr>
+              <w:t>Gosho 6 6 6 6 6 6</w:t>
+            </w:r>
+          </w:p>
+          <w:p>
+            <w:pPr>
+              <w:spacing w:before="0" w:after="0"/>
+              <w:rPr>
+                <w:rFonts w:ascii="Consolas" w:hAnsi="Consolas"/>
+                <w:bCs/>
+                <w:noProof/>
+              </w:rPr>
+            </w:pPr>
+            <w:r>
+              <w:rPr>
+                <w:rFonts w:ascii="Consolas" w:hAnsi="Consolas"/>
+                <w:bCs/>
+                <w:noProof/>
+              </w:rPr>
+              <w:lastRenderedPageBreak/>
+              <w:t>Ani 6 5 6 5 6 5 6 5</w:t>
+            </w:r>
+          </w:p>
+          <w:p>
+            <w:pPr>
+              <w:spacing w:before="0" w:after="0"/>
+              <w:rPr>
+                <w:rFonts w:ascii="Consolas" w:hAnsi="Consolas"/>
+                <w:bCs/>
+                <w:noProof/>
+              </w:rPr>
+            </w:pPr>
+            <w:r>
+              <w:rPr>
+                <w:rFonts w:ascii="Consolas" w:hAnsi="Consolas"/>
+                <w:bCs/>
+                <w:noProof/>
+              </w:rPr>
+              <w:t>Iva 4 5 4 3 4 5 2 2 4</w:t>
+            </w:r>
+          </w:p>
+          <w:p>
+            <w:pPr>
+              <w:spacing w:before="0" w:after="0"/>
+              <w:rPr>
+                <w:bCs/>
+                <w:noProof/>
+              </w:rPr>
+            </w:pPr>
+            <w:r>
+              <w:rPr>
+                <w:rFonts w:ascii="Consolas" w:hAnsi="Consolas"/>
+                <w:bCs/>
+                <w:noProof/>
+              </w:rPr>
+              <w:t>Ani 5.50 5.25 6.00</w:t>
+            </w:r>
+          </w:p>
+        </w:tc>
+        <w:tc>
+          <w:tcPr>
+            <w:tcW w:w="2469" w:type="dxa"/>
+          </w:tcPr>
+          <w:p>
+            <w:pPr>
+              <w:spacing w:before="0" w:after="0"/>
+              <w:rPr>
+                <w:rFonts w:ascii="Consolas" w:hAnsi="Consolas"/>
+                <w:noProof/>
+                <w:lang w:val="bg-BG"/>
+              </w:rPr>
+            </w:pPr>
+            <w:r>
+              <w:rPr>
+                <w:rFonts w:ascii="Consolas" w:hAnsi="Consolas"/>
+                <w:noProof/>
+              </w:rPr>
+              <w:lastRenderedPageBreak/>
+              <w:t>Ani -&gt; 5.58</w:t>
+            </w:r>
+          </w:p>
+          <w:p>
+            <w:pPr>
+              <w:spacing w:before="0" w:after="0"/>
+              <w:rPr>
+                <w:rFonts w:ascii="Consolas" w:hAnsi="Consolas"/>
+                <w:noProof/>
+              </w:rPr>
+            </w:pPr>
+            <w:r>
+              <w:rPr>
+                <w:rFonts w:ascii="Consolas" w:hAnsi="Consolas"/>
+                <w:noProof/>
+              </w:rPr>
               <w:t>Ani -&gt; 5.50</w:t>
             </w:r>
           </w:p>
@@ -2971,6 +3182,7 @@
         </w:tc>
       </w:tr>
     </w:tbl>
+    <w:bookmarkEnd w:id="0"/>
     <w:p>
       <w:pPr>
         <w:pStyle w:val="Heading3"/>
@@ -3006,28 +3218,70 @@
         <w:t>Name</w:t>
       </w:r>
       <w:r>
-        <w:t xml:space="preserve">, </w:t>
+        <w:t xml:space="preserve"> (</w:t>
       </w:r>
       <w:r>
         <w:rPr>
           <w:rStyle w:val="CodeChar"/>
         </w:rPr>
+        <w:t>string</w:t>
+      </w:r>
+      <w:r>
+        <w:t>),</w:t>
+      </w:r>
+      <w:r>
+        <w:t xml:space="preserve"> </w:t>
+      </w:r>
+      <w:r>
+        <w:rPr>
+          <w:rStyle w:val="CodeChar"/>
+        </w:rPr>
         <w:t>Grades</w:t>
       </w:r>
       <w:r>
-        <w:t xml:space="preserve"> and </w:t>
-      </w:r>
-      <w:r>
-        <w:t xml:space="preserve">method </w:t>
+        <w:t xml:space="preserve"> </w:t>
+      </w:r>
+      <w:r>
+        <w:t>(</w:t>
       </w:r>
       <w:r>
         <w:rPr>
           <w:rStyle w:val="CodeChar"/>
         </w:rPr>
-        <w:t>CalculateAverageGrade()</w:t>
-      </w:r>
-      <w:r>
-        <w:t>.</w:t>
+        <w:t>double[]</w:t>
+      </w:r>
+      <w:r>
+        <w:t xml:space="preserve">), </w:t>
+      </w:r>
+      <w:r>
+        <w:t>an</w:t>
+      </w:r>
+      <w:r>
+        <w:rPr>
+          <w:lang w:val="bg-BG"/>
+        </w:rPr>
+        <w:t>d</w:t>
+      </w:r>
+      <w:r>
+        <w:t xml:space="preserve"> property </w:t>
+      </w:r>
+      <w:r>
+        <w:rPr>
+          <w:rStyle w:val="CodeChar"/>
+        </w:rPr>
+        <w:t>AverageGrade</w:t>
+      </w:r>
+      <w:r>
+        <w:t xml:space="preserve"> (calculated by LINQ as </w:t>
+      </w:r>
+      <w:r>
+        <w:rPr>
+          <w:rStyle w:val="CodeChar"/>
+        </w:rPr>
+        <w:t>Grades.Average()</w:t>
+      </w:r>
+      <w:r>
+        <w:t>, read-only).</w:t>
       </w:r>
     </w:p>
     <w:p>
@@ -3039,26 +3293,55 @@
         </w:numPr>
       </w:pPr>
       <w:r>
+        <w:t xml:space="preserve">Make a </w:t>
+      </w:r>
+      <w:r>
+        <w:rPr>
+          <w:b/>
+        </w:rPr>
+        <w:t>list of students</w:t>
+      </w:r>
+      <w:r>
+        <w:t xml:space="preserve"> and </w:t>
+      </w:r>
+      <w:r>
+        <w:rPr>
+          <w:b/>
+        </w:rPr>
+        <w:t xml:space="preserve">filter </w:t>
+      </w:r>
+      <w:r>
+        <w:rPr>
+          <w:b/>
+        </w:rPr>
+        <w:t xml:space="preserve">with LINQ </w:t>
+      </w:r>
+      <w:r>
+        <w:t xml:space="preserve">all students that has average </w:t>
+      </w:r>
+      <w:r>
         <w:rPr>
           <w:rStyle w:val="CodeChar"/>
         </w:rPr>
-        <w:lastRenderedPageBreak/>
-        <w:t>AverageGrade</w:t>
-      </w:r>
-      <w:r>
-        <w:t xml:space="preserve"> might be calculated using LINQ –</w:t>
-      </w:r>
-      <w:r>
-        <w:rPr>
-          <w:b/>
-        </w:rPr>
+        <w:t>grade</w:t>
+      </w:r>
+      <w:r>
         <w:t xml:space="preserve"> </w:t>
       </w:r>
       <w:r>
         <w:rPr>
           <w:rStyle w:val="CodeChar"/>
         </w:rPr>
-        <w:t>Grades.Average()</w:t>
+        <w:t>&gt;=</w:t>
+      </w:r>
+      <w:r>
+        <w:t xml:space="preserve"> </w:t>
+      </w:r>
+      <w:r>
+        <w:rPr>
+          <w:rStyle w:val="CodeChar"/>
+        </w:rPr>
+        <w:t>5.00</w:t>
       </w:r>
       <w:r>
         <w:t>.</w:t>
@@ -3073,57 +3356,46 @@
         </w:numPr>
       </w:pPr>
       <w:r>
-        <w:t xml:space="preserve">Make a </w:t>
+        <w:t xml:space="preserve">Print </w:t>
+      </w:r>
+      <w:r>
+        <w:t>the filtered</w:t>
+      </w:r>
+      <w:r>
+        <w:t xml:space="preserve"> students </w:t>
       </w:r>
       <w:r>
         <w:rPr>
           <w:b/>
         </w:rPr>
-        <w:t>list of students</w:t>
-      </w:r>
-      <w:r>
-        <w:t xml:space="preserve"> and </w:t>
+        <w:t>ordered by name</w:t>
+      </w:r>
+      <w:r>
+        <w:t xml:space="preserve"> in ascending order</w:t>
+      </w:r>
+      <w:r>
+        <w:t xml:space="preserve">, then by </w:t>
       </w:r>
       <w:r>
         <w:rPr>
           <w:b/>
         </w:rPr>
-        <w:t xml:space="preserve">filter </w:t>
-      </w:r>
-      <w:r>
-        <w:t>all students that has average grade &gt;= 5.00.</w:t>
+        <w:t>average grade</w:t>
+      </w:r>
+      <w:r>
+        <w:t xml:space="preserve"> in descending order</w:t>
+      </w:r>
+      <w:r>
+        <w:t>.</w:t>
       </w:r>
     </w:p>
     <w:p>
       <w:pPr>
-        <w:pStyle w:val="ListParagraph"/>
-        <w:numPr>
-          <w:ilvl w:val="0"/>
-          <w:numId w:val="42"/>
-        </w:numPr>
-      </w:pPr>
-      <w:r>
-        <w:t xml:space="preserve">Print those students </w:t>
-      </w:r>
-      <w:r>
-        <w:rPr>
-          <w:b/>
-        </w:rPr>
-        <w:t>ordered by name</w:t>
-      </w:r>
-      <w:r>
-        <w:t xml:space="preserve"> in ascending order.</w:t>
-      </w:r>
-    </w:p>
-    <w:p>
-      <w:pPr>
         <w:pStyle w:val="Heading2"/>
         <w:rPr>
           <w:lang w:val="en-US"/>
         </w:rPr>
       </w:pPr>
-      <w:bookmarkStart w:id="0" w:name="_GoBack"/>
-      <w:bookmarkEnd w:id="0"/>
       <w:r>
         <w:rPr>
           <w:lang w:val="en-US"/>
@@ -3392,16 +3664,18 @@
           </w:tcPr>
           <w:p>
             <w:pPr>
-              <w:spacing w:before="0" w:after="0"/>
+              <w:spacing w:before="0" w:after="60"/>
               <w:rPr>
                 <w:rFonts w:ascii="Consolas" w:hAnsi="Consolas"/>
                 <w:bCs/>
+                <w:noProof/>
               </w:rPr>
             </w:pPr>
             <w:r>
               <w:rPr>
                 <w:rFonts w:ascii="Consolas" w:hAnsi="Consolas"/>
                 <w:bCs/>
+                <w:noProof/>
               </w:rPr>
               <w:t>5</w:t>
             </w:r>
@@ -3412,12 +3686,14 @@
               <w:rPr>
                 <w:rFonts w:ascii="Consolas" w:hAnsi="Consolas"/>
                 <w:bCs/>
+                <w:noProof/>
               </w:rPr>
             </w:pPr>
             <w:r>
               <w:rPr>
                 <w:rFonts w:ascii="Consolas" w:hAnsi="Consolas"/>
                 <w:bCs/>
+                <w:noProof/>
               </w:rPr>
               <w:t xml:space="preserve">LOTR Tolkien GeorgeAllen 29.07.1954 </w:t>
             </w:r>
@@ -3425,6 +3701,7 @@
               <w:rPr>
                 <w:rFonts w:ascii="Consolas" w:hAnsi="Consolas"/>
                 <w:bCs/>
+                <w:noProof/>
               </w:rPr>
               <w:t>0395082999 30.00</w:t>
             </w:r>
@@ -3435,12 +3712,14 @@
               <w:rPr>
                 <w:rFonts w:ascii="Consolas" w:hAnsi="Consolas"/>
                 <w:bCs/>
+                <w:noProof/>
               </w:rPr>
             </w:pPr>
             <w:r>
               <w:rPr>
                 <w:rFonts w:ascii="Consolas" w:hAnsi="Consolas"/>
                 <w:bCs/>
+                <w:noProof/>
               </w:rPr>
               <w:t xml:space="preserve">Hobbit Tolkien </w:t>
             </w:r>
@@ -3448,6 +3727,7 @@
               <w:rPr>
                 <w:rFonts w:ascii="Consolas" w:hAnsi="Consolas"/>
                 <w:bCs/>
+                <w:noProof/>
               </w:rPr>
               <w:t>GeorgeAll</w:t>
             </w:r>
@@ -3455,6 +3735,7 @@
               <w:rPr>
                 <w:rFonts w:ascii="Consolas" w:hAnsi="Consolas"/>
                 <w:bCs/>
+                <w:noProof/>
               </w:rPr>
               <w:t xml:space="preserve"> </w:t>
             </w:r>
@@ -3462,6 +3743,7 @@
               <w:rPr>
                 <w:rFonts w:ascii="Consolas" w:hAnsi="Consolas"/>
                 <w:bCs/>
+                <w:noProof/>
               </w:rPr>
               <w:t xml:space="preserve">21.09.1937 </w:t>
             </w:r>
@@ -3469,6 +3751,7 @@
               <w:rPr>
                 <w:rFonts w:ascii="Consolas" w:hAnsi="Consolas"/>
                 <w:bCs/>
+                <w:noProof/>
               </w:rPr>
               <w:t>0395082888 10.25</w:t>
             </w:r>
@@ -3479,12 +3762,14 @@
               <w:rPr>
                 <w:rFonts w:ascii="Consolas" w:hAnsi="Consolas"/>
                 <w:bCs/>
+                <w:noProof/>
               </w:rPr>
             </w:pPr>
             <w:r>
               <w:rPr>
                 <w:rFonts w:ascii="Consolas" w:hAnsi="Consolas"/>
                 <w:bCs/>
+                <w:noProof/>
               </w:rPr>
               <w:t xml:space="preserve">HP1 JKRowling </w:t>
             </w:r>
@@ -3492,6 +3777,7 @@
               <w:rPr>
                 <w:rFonts w:ascii="Consolas" w:hAnsi="Consolas"/>
                 <w:bCs/>
+                <w:noProof/>
               </w:rPr>
               <w:t>Bloomsbury</w:t>
             </w:r>
@@ -3499,6 +3785,7 @@
               <w:rPr>
                 <w:rFonts w:ascii="Consolas" w:hAnsi="Consolas"/>
                 <w:bCs/>
+                <w:noProof/>
               </w:rPr>
               <w:t xml:space="preserve"> 26.06.1997 0395082777 15.50</w:t>
             </w:r>
@@ -3509,12 +3796,14 @@
               <w:rPr>
                 <w:rFonts w:ascii="Consolas" w:hAnsi="Consolas"/>
                 <w:bCs/>
+                <w:noProof/>
               </w:rPr>
             </w:pPr>
             <w:r>
               <w:rPr>
                 <w:rFonts w:ascii="Consolas" w:hAnsi="Consolas"/>
                 <w:bCs/>
+                <w:noProof/>
               </w:rPr>
               <w:t xml:space="preserve">HP7 JKRowling </w:t>
             </w:r>
@@ -3522,6 +3811,7 @@
               <w:rPr>
                 <w:rFonts w:ascii="Consolas" w:hAnsi="Consolas"/>
                 <w:bCs/>
+                <w:noProof/>
               </w:rPr>
               <w:t>Bloomsbury</w:t>
             </w:r>
@@ -3529,6 +3819,7 @@
               <w:rPr>
                 <w:rFonts w:ascii="Consolas" w:hAnsi="Consolas"/>
                 <w:bCs/>
+                <w:noProof/>
               </w:rPr>
               <w:t xml:space="preserve"> 21.07.2007 0395082666 20.00</w:t>
             </w:r>
@@ -3539,12 +3830,14 @@
               <w:rPr>
                 <w:b/>
                 <w:bCs/>
+                <w:noProof/>
               </w:rPr>
             </w:pPr>
             <w:r>
               <w:rPr>
                 <w:rFonts w:ascii="Consolas" w:hAnsi="Consolas"/>
                 <w:bCs/>
+                <w:noProof/>
               </w:rPr>
               <w:t>AC OBowden PenguinBooks 20.11.2009 0395082555 14.00</w:t>
             </w:r>
@@ -3868,6 +4161,7 @@
         <w:rPr>
           <w:lang w:val="en-US"/>
         </w:rPr>
+        <w:lastRenderedPageBreak/>
         <w:t>Book Library Modification</w:t>
       </w:r>
     </w:p>
@@ -4027,7 +4321,6 @@
                 <w:rFonts w:ascii="Consolas" w:hAnsi="Consolas"/>
                 <w:bCs/>
               </w:rPr>
-              <w:lastRenderedPageBreak/>
               <w:t>5</w:t>
             </w:r>
           </w:p>
@@ -4481,7 +4774,7 @@
                                   </pic:cNvPicPr>
                                 </pic:nvPicPr>
                                 <pic:blipFill>
-                                  <a:blip r:embed="rId1">
+                                  <a:blip r:embed="rId2">
                                     <a:extLst>
                                       <a:ext uri="{28A0092B-C50C-407E-A947-70E740481C1C}">
                                         <a14:useLocalDpi xmlns:a14="http://schemas.microsoft.com/office/drawing/2010/main" val="0"/>
@@ -4709,7 +5002,11 @@
         </mc:Choice>
         <mc:Fallback>
           <w:pict>
-            <v:shape w14:anchorId="4715F98C" id="Text Box 3" o:spid="_x0000_s1027" type="#_x0000_t202" style="position:absolute;margin-left:442.65pt;margin-top:27.95pt;width:70.9pt;height:15.9pt;z-index:251667456;visibility:visible;mso-wrap-style:square;mso-wrap-distance-left:9pt;mso-wrap-distance-top:0;mso-wrap-distance-right:9pt;mso-wrap-distance-bottom:0;mso-position-horizontal:absolute;mso-position-horizontal-relative:text;mso-position-vertical:absolute;mso-position-vertical-relative:text;v-text-anchor:middle" o:gfxdata="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" filled="f" stroked="f" strokeweight=".5pt">
+            <v:shapetype w14:anchorId="4715F98C" id="_x0000_t202" coordsize="21600,21600" o:spt="202" path="m,l,21600r21600,l21600,xe">
+              <v:stroke joinstyle="miter"/>
+              <v:path gradientshapeok="t" o:connecttype="rect"/>
+            </v:shapetype>
+            <v:shape id="Text Box 3" o:spid="_x0000_s1027" type="#_x0000_t202" style="position:absolute;margin-left:442.65pt;margin-top:27.95pt;width:70.9pt;height:15.9pt;z-index:251667456;visibility:visible;mso-wrap-style:square;mso-wrap-distance-left:9pt;mso-wrap-distance-top:0;mso-wrap-distance-right:9pt;mso-wrap-distance-bottom:0;mso-position-horizontal:absolute;mso-position-horizontal-relative:text;mso-position-vertical:absolute;mso-position-vertical-relative:text;v-text-anchor:middle" o:gfxdata="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" filled="f" stroked="f" strokeweight=".5pt">
               <v:textbox inset="0,0,0,0">
                 <w:txbxContent>
                   <w:p>
@@ -5037,7 +5334,7 @@
                             </w:rPr>
                             <w:t xml:space="preserve"> (</w:t>
                           </w:r>
-                          <w:hyperlink r:id="rId2" w:history="1">
+                          <w:hyperlink r:id="rId3" w:history="1">
                             <w:r>
                               <w:rPr>
                                 <w:rStyle w:val="Hyperlink"/>
@@ -5069,7 +5366,7 @@
                             </w:rPr>
                             <w:t xml:space="preserve"> </w:t>
                           </w:r>
-                          <w:hyperlink r:id="rId3" w:history="1">
+                          <w:hyperlink r:id="rId4" w:history="1">
                             <w:r>
                               <w:rPr>
                                 <w:rStyle w:val="Hyperlink"/>
@@ -5107,7 +5404,7 @@
                                 <wp:extent cx="200025" cy="200025"/>
                                 <wp:effectExtent l="0" t="0" r="9525" b="9525"/>
                                 <wp:docPr id="194" name="Picture 194" title="Software University">
-                                  <a:hlinkClick xmlns:a="http://schemas.openxmlformats.org/drawingml/2006/main" r:id="rId4"/>
+                                  <a:hlinkClick xmlns:a="http://schemas.openxmlformats.org/drawingml/2006/main" r:id="rId5"/>
                                 </wp:docPr>
                                 <wp:cNvGraphicFramePr/>
                                 <a:graphic xmlns:a="http://schemas.openxmlformats.org/drawingml/2006/main">
@@ -5115,58 +5412,7 @@
                                     <pic:pic xmlns:pic="http://schemas.openxmlformats.org/drawingml/2006/picture">
                                       <pic:nvPicPr>
                                         <pic:cNvPr id="93" name="Picture 3" title="Software University">
-                                          <a:hlinkClick r:id="rId4"/>
-                                        </pic:cNvPr>
-                                        <pic:cNvPicPr/>
-                                      </pic:nvPicPr>
-                                      <pic:blipFill>
-                                        <a:blip r:embed="rId5"/>
-                                        <a:stretch>
-                                          <a:fillRect/>
-                                        </a:stretch>
-                                      </pic:blipFill>
-                                      <pic:spPr>
-                                        <a:xfrm>
-                                          <a:off x="0" y="0"/>
-                                          <a:ext cx="197485" cy="197485"/>
-                                        </a:xfrm>
-                                        <a:prstGeom prst="rect">
-                                          <a:avLst/>
-                                        </a:prstGeom>
-                                      </pic:spPr>
-                                    </pic:pic>
-                                  </a:graphicData>
-                                </a:graphic>
-                              </wp:inline>
-                            </w:drawing>
-                          </w:r>
-                          <w:r>
-                            <w:rPr>
-                              <w:sz w:val="19"/>
-                              <w:szCs w:val="19"/>
-                            </w:rPr>
-                            <w:t xml:space="preserve">   </w:t>
-                          </w:r>
-                          <w:r>
-                            <w:rPr>
-                              <w:noProof/>
-                              <w:sz w:val="20"/>
-                              <w:szCs w:val="20"/>
-                            </w:rPr>
-                            <w:drawing>
-                              <wp:inline distT="0" distB="0" distL="0" distR="0" wp14:anchorId="4E8D5C1B" wp14:editId="2013552C">
-                                <wp:extent cx="200025" cy="200025"/>
-                                <wp:effectExtent l="0" t="0" r="9525" b="9525"/>
-                                <wp:docPr id="195" name="Picture 195" title="Software University Foundation">
-                                  <a:hlinkClick xmlns:a="http://schemas.openxmlformats.org/drawingml/2006/main" r:id="rId2"/>
-                                </wp:docPr>
-                                <wp:cNvGraphicFramePr/>
-                                <a:graphic xmlns:a="http://schemas.openxmlformats.org/drawingml/2006/main">
-                                  <a:graphicData uri="http://schemas.openxmlformats.org/drawingml/2006/picture">
-                                    <pic:pic xmlns:pic="http://schemas.openxmlformats.org/drawingml/2006/picture">
-                                      <pic:nvPicPr>
-                                        <pic:cNvPr id="94" name="Picture 4" title="Software University Foundation">
-                                          <a:hlinkClick r:id="rId2"/>
+                                          <a:hlinkClick r:id="rId5"/>
                                         </pic:cNvPr>
                                         <pic:cNvPicPr/>
                                       </pic:nvPicPr>
@@ -5205,11 +5451,62 @@
                               <w:szCs w:val="20"/>
                             </w:rPr>
                             <w:drawing>
+                              <wp:inline distT="0" distB="0" distL="0" distR="0" wp14:anchorId="4E8D5C1B" wp14:editId="2013552C">
+                                <wp:extent cx="200025" cy="200025"/>
+                                <wp:effectExtent l="0" t="0" r="9525" b="9525"/>
+                                <wp:docPr id="195" name="Picture 195" title="Software University Foundation">
+                                  <a:hlinkClick xmlns:a="http://schemas.openxmlformats.org/drawingml/2006/main" r:id="rId3"/>
+                                </wp:docPr>
+                                <wp:cNvGraphicFramePr/>
+                                <a:graphic xmlns:a="http://schemas.openxmlformats.org/drawingml/2006/main">
+                                  <a:graphicData uri="http://schemas.openxmlformats.org/drawingml/2006/picture">
+                                    <pic:pic xmlns:pic="http://schemas.openxmlformats.org/drawingml/2006/picture">
+                                      <pic:nvPicPr>
+                                        <pic:cNvPr id="94" name="Picture 4" title="Software University Foundation">
+                                          <a:hlinkClick r:id="rId3"/>
+                                        </pic:cNvPr>
+                                        <pic:cNvPicPr/>
+                                      </pic:nvPicPr>
+                                      <pic:blipFill>
+                                        <a:blip r:embed="rId7"/>
+                                        <a:stretch>
+                                          <a:fillRect/>
+                                        </a:stretch>
+                                      </pic:blipFill>
+                                      <pic:spPr>
+                                        <a:xfrm>
+                                          <a:off x="0" y="0"/>
+                                          <a:ext cx="197485" cy="197485"/>
+                                        </a:xfrm>
+                                        <a:prstGeom prst="rect">
+                                          <a:avLst/>
+                                        </a:prstGeom>
+                                      </pic:spPr>
+                                    </pic:pic>
+                                  </a:graphicData>
+                                </a:graphic>
+                              </wp:inline>
+                            </w:drawing>
+                          </w:r>
+                          <w:r>
+                            <w:rPr>
+                              <w:sz w:val="19"/>
+                              <w:szCs w:val="19"/>
+                            </w:rPr>
+                            <w:t xml:space="preserve">   </w:t>
+                          </w:r>
+                          <w:r>
+                            <w:rPr>
+                              <w:noProof/>
+                              <w:sz w:val="20"/>
+                              <w:szCs w:val="20"/>
+                            </w:rPr>
+                            <w:drawing>
                               <wp:inline distT="0" distB="0" distL="0" distR="0" wp14:anchorId="20B738E7" wp14:editId="300EA712">
                                 <wp:extent cx="200025" cy="200025"/>
                                 <wp:effectExtent l="0" t="0" r="9525" b="9525"/>
                                 <wp:docPr id="196" name="Picture 196" title="Software University @ Facebook">
-                                  <a:hlinkClick xmlns:a="http://schemas.openxmlformats.org/drawingml/2006/main" r:id="rId7"/>
+                                  <a:hlinkClick xmlns:a="http://schemas.openxmlformats.org/drawingml/2006/main" r:id="rId8"/>
                                 </wp:docPr>
                                 <wp:cNvGraphicFramePr/>
                                 <a:graphic xmlns:a="http://schemas.openxmlformats.org/drawingml/2006/main">
@@ -5217,12 +5514,12 @@
                                     <pic:pic xmlns:pic="http://schemas.openxmlformats.org/drawingml/2006/picture">
                                       <pic:nvPicPr>
                                         <pic:cNvPr id="95" name="Picture 11" title="Software University @ Facebook">
-                                          <a:hlinkClick r:id="rId7"/>
+                                          <a:hlinkClick r:id="rId8"/>
                                         </pic:cNvPr>
                                         <pic:cNvPicPr/>
                                       </pic:nvPicPr>
                                       <pic:blipFill>
-                                        <a:blip r:embed="rId8"/>
+                                        <a:blip r:embed="rId9"/>
                                         <a:stretch>
                                           <a:fillRect/>
                                         </a:stretch>
@@ -5260,7 +5557,7 @@
                                 <wp:extent cx="200025" cy="200025"/>
                                 <wp:effectExtent l="0" t="0" r="9525" b="9525"/>
                                 <wp:docPr id="197" name="Picture 197" title="Software University @ Twitter">
-                                  <a:hlinkClick xmlns:a="http://schemas.openxmlformats.org/drawingml/2006/main" r:id="rId9"/>
+                                  <a:hlinkClick xmlns:a="http://schemas.openxmlformats.org/drawingml/2006/main" r:id="rId10"/>
                                 </wp:docPr>
                                 <wp:cNvGraphicFramePr/>
                                 <a:graphic xmlns:a="http://schemas.openxmlformats.org/drawingml/2006/main">
@@ -5268,12 +5565,12 @@
                                     <pic:pic xmlns:pic="http://schemas.openxmlformats.org/drawingml/2006/picture">
                                       <pic:nvPicPr>
                                         <pic:cNvPr id="96" name="Picture 16" title="Software University @ Twitter">
-                                          <a:hlinkClick r:id="rId9"/>
+                                          <a:hlinkClick r:id="rId10"/>
                                         </pic:cNvPr>
                                         <pic:cNvPicPr/>
                                       </pic:nvPicPr>
                                       <pic:blipFill>
-                                        <a:blip r:embed="rId10"/>
+                                        <a:blip r:embed="rId11"/>
                                         <a:stretch>
                                           <a:fillRect/>
                                         </a:stretch>
@@ -5311,7 +5608,7 @@
                                 <wp:extent cx="200025" cy="200025"/>
                                 <wp:effectExtent l="0" t="0" r="9525" b="9525"/>
                                 <wp:docPr id="198" name="Picture 198" title="Software University @ YouTube">
-                                  <a:hlinkClick xmlns:a="http://schemas.openxmlformats.org/drawingml/2006/main" r:id="rId11"/>
+                                  <a:hlinkClick xmlns:a="http://schemas.openxmlformats.org/drawingml/2006/main" r:id="rId12"/>
                                 </wp:docPr>
                                 <wp:cNvGraphicFramePr/>
                                 <a:graphic xmlns:a="http://schemas.openxmlformats.org/drawingml/2006/main">
@@ -5319,12 +5616,12 @@
                                     <pic:pic xmlns:pic="http://schemas.openxmlformats.org/drawingml/2006/picture">
                                       <pic:nvPicPr>
                                         <pic:cNvPr id="97" name="Picture 23" title="Software University @ YouTube">
-                                          <a:hlinkClick r:id="rId11"/>
+                                          <a:hlinkClick r:id="rId12"/>
                                         </pic:cNvPr>
                                         <pic:cNvPicPr/>
                                       </pic:nvPicPr>
                                       <pic:blipFill>
-                                        <a:blip r:embed="rId12"/>
+                                        <a:blip r:embed="rId13"/>
                                         <a:stretch>
                                           <a:fillRect/>
                                         </a:stretch>
@@ -5362,7 +5659,7 @@
                                 <wp:extent cx="200025" cy="200025"/>
                                 <wp:effectExtent l="0" t="0" r="9525" b="9525"/>
                                 <wp:docPr id="199" name="Picture 199" title="Software University @ Google+">
-                                  <a:hlinkClick xmlns:a="http://schemas.openxmlformats.org/drawingml/2006/main" r:id="rId13"/>
+                                  <a:hlinkClick xmlns:a="http://schemas.openxmlformats.org/drawingml/2006/main" r:id="rId14"/>
                                 </wp:docPr>
                                 <wp:cNvGraphicFramePr/>
                                 <a:graphic xmlns:a="http://schemas.openxmlformats.org/drawingml/2006/main">
@@ -5370,12 +5667,12 @@
                                     <pic:pic xmlns:pic="http://schemas.openxmlformats.org/drawingml/2006/picture">
                                       <pic:nvPicPr>
                                         <pic:cNvPr id="98" name="Picture 25" title="Software University @ Google+">
-                                          <a:hlinkClick r:id="rId13"/>
+                                          <a:hlinkClick r:id="rId14"/>
                                         </pic:cNvPr>
                                         <pic:cNvPicPr/>
                                       </pic:nvPicPr>
                                       <pic:blipFill>
-                                        <a:blip r:embed="rId14"/>
+                                        <a:blip r:embed="rId15"/>
                                         <a:stretch>
                                           <a:fillRect/>
                                         </a:stretch>
@@ -5413,7 +5710,7 @@
                                 <wp:extent cx="200025" cy="200025"/>
                                 <wp:effectExtent l="0" t="0" r="9525" b="9525"/>
                                 <wp:docPr id="200" name="Picture 200" title="Software University @ LinkedIn">
-                                  <a:hlinkClick xmlns:a="http://schemas.openxmlformats.org/drawingml/2006/main" r:id="rId15"/>
+                                  <a:hlinkClick xmlns:a="http://schemas.openxmlformats.org/drawingml/2006/main" r:id="rId16"/>
                                 </wp:docPr>
                                 <wp:cNvGraphicFramePr/>
                                 <a:graphic xmlns:a="http://schemas.openxmlformats.org/drawingml/2006/main">
@@ -5421,12 +5718,12 @@
                                     <pic:pic xmlns:pic="http://schemas.openxmlformats.org/drawingml/2006/picture">
                                       <pic:nvPicPr>
                                         <pic:cNvPr id="99" name="Picture 27" title="Software University @ LinkedIn">
-                                          <a:hlinkClick r:id="rId15"/>
+                                          <a:hlinkClick r:id="rId16"/>
                                         </pic:cNvPr>
                                         <pic:cNvPicPr/>
                                       </pic:nvPicPr>
                                       <pic:blipFill>
-                                        <a:blip r:embed="rId16"/>
+                                        <a:blip r:embed="rId17"/>
                                         <a:stretch>
                                           <a:fillRect/>
                                         </a:stretch>
@@ -5464,7 +5761,7 @@
                                 <wp:extent cx="200025" cy="200025"/>
                                 <wp:effectExtent l="0" t="0" r="9525" b="9525"/>
                                 <wp:docPr id="201" name="Picture 201" title="Software University @ SlideShare">
-                                  <a:hlinkClick xmlns:a="http://schemas.openxmlformats.org/drawingml/2006/main" r:id="rId17"/>
+                                  <a:hlinkClick xmlns:a="http://schemas.openxmlformats.org/drawingml/2006/main" r:id="rId18"/>
                                 </wp:docPr>
                                 <wp:cNvGraphicFramePr/>
                                 <a:graphic xmlns:a="http://schemas.openxmlformats.org/drawingml/2006/main">
@@ -5472,12 +5769,12 @@
                                     <pic:pic xmlns:pic="http://schemas.openxmlformats.org/drawingml/2006/picture">
                                       <pic:nvPicPr>
                                         <pic:cNvPr id="101" name="Picture 99" title="Software University @ SlideShare">
-                                          <a:hlinkClick r:id="rId17"/>
+                                          <a:hlinkClick r:id="rId18"/>
                                         </pic:cNvPr>
                                         <pic:cNvPicPr/>
                                       </pic:nvPicPr>
                                       <pic:blipFill>
-                                        <a:blip r:embed="rId18"/>
+                                        <a:blip r:embed="rId19"/>
                                         <a:stretch>
                                           <a:fillRect/>
                                         </a:stretch>
@@ -5515,7 +5812,7 @@
                                 <wp:extent cx="200025" cy="200025"/>
                                 <wp:effectExtent l="0" t="0" r="9525" b="9525"/>
                                 <wp:docPr id="202" name="Picture 202" title="Software University @ GitHub">
-                                  <a:hlinkClick xmlns:a="http://schemas.openxmlformats.org/drawingml/2006/main" r:id="rId19"/>
+                                  <a:hlinkClick xmlns:a="http://schemas.openxmlformats.org/drawingml/2006/main" r:id="rId20"/>
                                 </wp:docPr>
                                 <wp:cNvGraphicFramePr/>
                                 <a:graphic xmlns:a="http://schemas.openxmlformats.org/drawingml/2006/main">
@@ -5523,12 +5820,12 @@
                                     <pic:pic xmlns:pic="http://schemas.openxmlformats.org/drawingml/2006/picture">
                                       <pic:nvPicPr>
                                         <pic:cNvPr id="102" name="Picture 35" title="Software University @ GitHub">
-                                          <a:hlinkClick r:id="rId19"/>
+                                          <a:hlinkClick r:id="rId20"/>
                                         </pic:cNvPr>
                                         <pic:cNvPicPr/>
                                       </pic:nvPicPr>
                                       <pic:blipFill>
-                                        <a:blip r:embed="rId20"/>
+                                        <a:blip r:embed="rId21"/>
                                         <a:stretch>
                                           <a:fillRect/>
                                         </a:stretch>
@@ -5566,7 +5863,7 @@
                                 <wp:extent cx="200025" cy="200025"/>
                                 <wp:effectExtent l="0" t="0" r="9525" b="9525"/>
                                 <wp:docPr id="203" name="Picture 203" title="Software University: Email Us">
-                                  <a:hlinkClick xmlns:a="http://schemas.openxmlformats.org/drawingml/2006/main" r:id="rId21"/>
+                                  <a:hlinkClick xmlns:a="http://schemas.openxmlformats.org/drawingml/2006/main" r:id="rId22"/>
                                 </wp:docPr>
                                 <wp:cNvGraphicFramePr/>
                                 <a:graphic xmlns:a="http://schemas.openxmlformats.org/drawingml/2006/main">
@@ -5574,12 +5871,12 @@
                                     <pic:pic xmlns:pic="http://schemas.openxmlformats.org/drawingml/2006/picture">
                                       <pic:nvPicPr>
                                         <pic:cNvPr id="103" name="Picture 85" title="Software University: Email Us">
-                                          <a:hlinkClick r:id="rId21"/>
+                                          <a:hlinkClick r:id="rId22"/>
                                         </pic:cNvPr>
                                         <pic:cNvPicPr/>
                                       </pic:nvPicPr>
                                       <pic:blipFill>
-                                        <a:blip r:embed="rId22"/>
+                                        <a:blip r:embed="rId23"/>
                                         <a:stretch>
                                           <a:fillRect/>
                                         </a:stretch>
@@ -5646,7 +5943,7 @@
                       </w:rPr>
                       <w:t xml:space="preserve"> (</w:t>
                     </w:r>
-                    <w:hyperlink r:id="rId23" w:history="1">
+                    <w:hyperlink r:id="rId24" w:history="1">
                       <w:r>
                         <w:rPr>
                           <w:rStyle w:val="Hyperlink"/>
@@ -5678,7 +5975,7 @@
                       </w:rPr>
                       <w:t xml:space="preserve"> </w:t>
                     </w:r>
-                    <w:hyperlink r:id="rId24" w:history="1">
+                    <w:hyperlink r:id="rId25" w:history="1">
                       <w:r>
                         <w:rPr>
                           <w:rStyle w:val="Hyperlink"/>
@@ -5716,7 +6013,7 @@
                           <wp:extent cx="200025" cy="200025"/>
                           <wp:effectExtent l="0" t="0" r="9525" b="9525"/>
                           <wp:docPr id="194" name="Picture 194" title="Software University">
-                            <a:hlinkClick xmlns:a="http://schemas.openxmlformats.org/drawingml/2006/main" r:id="rId4"/>
+                            <a:hlinkClick xmlns:a="http://schemas.openxmlformats.org/drawingml/2006/main" r:id="rId26"/>
                           </wp:docPr>
                           <wp:cNvGraphicFramePr/>
                           <a:graphic xmlns:a="http://schemas.openxmlformats.org/drawingml/2006/main">
@@ -5724,12 +6021,12 @@
                               <pic:pic xmlns:pic="http://schemas.openxmlformats.org/drawingml/2006/picture">
                                 <pic:nvPicPr>
                                   <pic:cNvPr id="93" name="Picture 3" title="Software University">
-                                    <a:hlinkClick r:id="rId4"/>
+                                    <a:hlinkClick r:id="rId26"/>
                                   </pic:cNvPr>
                                   <pic:cNvPicPr/>
                                 </pic:nvPicPr>
                                 <pic:blipFill>
-                                  <a:blip r:embed="rId5"/>
+                                  <a:blip r:embed="rId27"/>
                                   <a:stretch>
                                     <a:fillRect/>
                                   </a:stretch>
@@ -5767,7 +6064,7 @@
                           <wp:extent cx="200025" cy="200025"/>
                           <wp:effectExtent l="0" t="0" r="9525" b="9525"/>
                           <wp:docPr id="195" name="Picture 195" title="Software University Foundation">
-                            <a:hlinkClick xmlns:a="http://schemas.openxmlformats.org/drawingml/2006/main" r:id="rId2"/>
+                            <a:hlinkClick xmlns:a="http://schemas.openxmlformats.org/drawingml/2006/main" r:id="rId28"/>
                           </wp:docPr>
                           <wp:cNvGraphicFramePr/>
                           <a:graphic xmlns:a="http://schemas.openxmlformats.org/drawingml/2006/main">
@@ -5775,12 +6072,12 @@
                               <pic:pic xmlns:pic="http://schemas.openxmlformats.org/drawingml/2006/picture">
                                 <pic:nvPicPr>
                                   <pic:cNvPr id="94" name="Picture 4" title="Software University Foundation">
-                                    <a:hlinkClick r:id="rId2"/>
+                                    <a:hlinkClick r:id="rId28"/>
                                   </pic:cNvPr>
                                   <pic:cNvPicPr/>
                                 </pic:nvPicPr>
                                 <pic:blipFill>
-                                  <a:blip r:embed="rId6"/>
+                                  <a:blip r:embed="rId29"/>
                                   <a:stretch>
                                     <a:fillRect/>
                                   </a:stretch>
@@ -5818,7 +6115,7 @@
                           <wp:extent cx="200025" cy="200025"/>
                           <wp:effectExtent l="0" t="0" r="9525" b="9525"/>
                           <wp:docPr id="196" name="Picture 196" title="Software University @ Facebook">
-                            <a:hlinkClick xmlns:a="http://schemas.openxmlformats.org/drawingml/2006/main" r:id="rId7"/>
+                            <a:hlinkClick xmlns:a="http://schemas.openxmlformats.org/drawingml/2006/main" r:id="rId30"/>
                           </wp:docPr>
                           <wp:cNvGraphicFramePr/>
                           <a:graphic xmlns:a="http://schemas.openxmlformats.org/drawingml/2006/main">
@@ -5826,12 +6123,12 @@
                               <pic:pic xmlns:pic="http://schemas.openxmlformats.org/drawingml/2006/picture">
                                 <pic:nvPicPr>
                                   <pic:cNvPr id="95" name="Picture 11" title="Software University @ Facebook">
-                                    <a:hlinkClick r:id="rId7"/>
+                                    <a:hlinkClick r:id="rId30"/>
                                   </pic:cNvPr>
                                   <pic:cNvPicPr/>
                                 </pic:nvPicPr>
                                 <pic:blipFill>
-                                  <a:blip r:embed="rId8"/>
+                                  <a:blip r:embed="rId31"/>
                                   <a:stretch>
                                     <a:fillRect/>
                                   </a:stretch>
@@ -5869,7 +6166,7 @@
                           <wp:extent cx="200025" cy="200025"/>
                           <wp:effectExtent l="0" t="0" r="9525" b="9525"/>
                           <wp:docPr id="197" name="Picture 197" title="Software University @ Twitter">
-                            <a:hlinkClick xmlns:a="http://schemas.openxmlformats.org/drawingml/2006/main" r:id="rId9"/>
+                            <a:hlinkClick xmlns:a="http://schemas.openxmlformats.org/drawingml/2006/main" r:id="rId32"/>
                           </wp:docPr>
                           <wp:cNvGraphicFramePr/>
                           <a:graphic xmlns:a="http://schemas.openxmlformats.org/drawingml/2006/main">
@@ -5877,12 +6174,12 @@
                               <pic:pic xmlns:pic="http://schemas.openxmlformats.org/drawingml/2006/picture">
                                 <pic:nvPicPr>
                                   <pic:cNvPr id="96" name="Picture 16" title="Software University @ Twitter">
-                                    <a:hlinkClick r:id="rId9"/>
+                                    <a:hlinkClick r:id="rId32"/>
                                   </pic:cNvPr>
                                   <pic:cNvPicPr/>
                                 </pic:nvPicPr>
                                 <pic:blipFill>
-                                  <a:blip r:embed="rId10"/>
+                                  <a:blip r:embed="rId33"/>
                                   <a:stretch>
                                     <a:fillRect/>
                                   </a:stretch>
@@ -5920,7 +6217,7 @@
                           <wp:extent cx="200025" cy="200025"/>
                           <wp:effectExtent l="0" t="0" r="9525" b="9525"/>
                           <wp:docPr id="198" name="Picture 198" title="Software University @ YouTube">
-                            <a:hlinkClick xmlns:a="http://schemas.openxmlformats.org/drawingml/2006/main" r:id="rId11"/>
+                            <a:hlinkClick xmlns:a="http://schemas.openxmlformats.org/drawingml/2006/main" r:id="rId34"/>
                           </wp:docPr>
                           <wp:cNvGraphicFramePr/>
                           <a:graphic xmlns:a="http://schemas.openxmlformats.org/drawingml/2006/main">
@@ -5928,12 +6225,12 @@
                               <pic:pic xmlns:pic="http://schemas.openxmlformats.org/drawingml/2006/picture">
                                 <pic:nvPicPr>
                                   <pic:cNvPr id="97" name="Picture 23" title="Software University @ YouTube">
-                                    <a:hlinkClick r:id="rId11"/>
+                                    <a:hlinkClick r:id="rId34"/>
                                   </pic:cNvPr>
                                   <pic:cNvPicPr/>
                                 </pic:nvPicPr>
                                 <pic:blipFill>
-                                  <a:blip r:embed="rId12"/>
+                                  <a:blip r:embed="rId35"/>
                                   <a:stretch>
                                     <a:fillRect/>
                                   </a:stretch>
@@ -5971,7 +6268,7 @@
                           <wp:extent cx="200025" cy="200025"/>
                           <wp:effectExtent l="0" t="0" r="9525" b="9525"/>
                           <wp:docPr id="199" name="Picture 199" title="Software University @ Google+">
-                            <a:hlinkClick xmlns:a="http://schemas.openxmlformats.org/drawingml/2006/main" r:id="rId13"/>
+                            <a:hlinkClick xmlns:a="http://schemas.openxmlformats.org/drawingml/2006/main" r:id="rId36"/>
                           </wp:docPr>
                           <wp:cNvGraphicFramePr/>
                           <a:graphic xmlns:a="http://schemas.openxmlformats.org/drawingml/2006/main">
@@ -5979,12 +6276,12 @@
                               <pic:pic xmlns:pic="http://schemas.openxmlformats.org/drawingml/2006/picture">
                                 <pic:nvPicPr>
                                   <pic:cNvPr id="98" name="Picture 25" title="Software University @ Google+">
-                                    <a:hlinkClick r:id="rId13"/>
+                                    <a:hlinkClick r:id="rId36"/>
                                   </pic:cNvPr>
                                   <pic:cNvPicPr/>
                                 </pic:nvPicPr>
                                 <pic:blipFill>
-                                  <a:blip r:embed="rId14"/>
+                                  <a:blip r:embed="rId37"/>
                                   <a:stretch>
                                     <a:fillRect/>
                                   </a:stretch>
@@ -6022,7 +6319,7 @@
                           <wp:extent cx="200025" cy="200025"/>
                           <wp:effectExtent l="0" t="0" r="9525" b="9525"/>
                           <wp:docPr id="200" name="Picture 200" title="Software University @ LinkedIn">
-                            <a:hlinkClick xmlns:a="http://schemas.openxmlformats.org/drawingml/2006/main" r:id="rId15"/>
+                            <a:hlinkClick xmlns:a="http://schemas.openxmlformats.org/drawingml/2006/main" r:id="rId38"/>
                           </wp:docPr>
                           <wp:cNvGraphicFramePr/>
                           <a:graphic xmlns:a="http://schemas.openxmlformats.org/drawingml/2006/main">
@@ -6030,12 +6327,12 @@
                               <pic:pic xmlns:pic="http://schemas.openxmlformats.org/drawingml/2006/picture">
                                 <pic:nvPicPr>
                                   <pic:cNvPr id="99" name="Picture 27" title="Software University @ LinkedIn">
-                                    <a:hlinkClick r:id="rId15"/>
+                                    <a:hlinkClick r:id="rId38"/>
                                   </pic:cNvPr>
                                   <pic:cNvPicPr/>
                                 </pic:nvPicPr>
                                 <pic:blipFill>
-                                  <a:blip r:embed="rId16"/>
+                                  <a:blip r:embed="rId39"/>
                                   <a:stretch>
                                     <a:fillRect/>
                                   </a:stretch>
@@ -6073,7 +6370,7 @@
                           <wp:extent cx="200025" cy="200025"/>
                           <wp:effectExtent l="0" t="0" r="9525" b="9525"/>
                           <wp:docPr id="201" name="Picture 201" title="Software University @ SlideShare">
-                            <a:hlinkClick xmlns:a="http://schemas.openxmlformats.org/drawingml/2006/main" r:id="rId17"/>
+                            <a:hlinkClick xmlns:a="http://schemas.openxmlformats.org/drawingml/2006/main" r:id="rId40"/>
                           </wp:docPr>
                           <wp:cNvGraphicFramePr/>
                           <a:graphic xmlns:a="http://schemas.openxmlformats.org/drawingml/2006/main">
@@ -6081,12 +6378,12 @@
                               <pic:pic xmlns:pic="http://schemas.openxmlformats.org/drawingml/2006/picture">
                                 <pic:nvPicPr>
                                   <pic:cNvPr id="101" name="Picture 99" title="Software University @ SlideShare">
-                                    <a:hlinkClick r:id="rId17"/>
+                                    <a:hlinkClick r:id="rId40"/>
                                   </pic:cNvPr>
                                   <pic:cNvPicPr/>
                                 </pic:nvPicPr>
                                 <pic:blipFill>
-                                  <a:blip r:embed="rId18"/>
+                                  <a:blip r:embed="rId41"/>
                                   <a:stretch>
                                     <a:fillRect/>
                                   </a:stretch>
@@ -6124,7 +6421,7 @@
                           <wp:extent cx="200025" cy="200025"/>
                           <wp:effectExtent l="0" t="0" r="9525" b="9525"/>
                           <wp:docPr id="202" name="Picture 202" title="Software University @ GitHub">
-                            <a:hlinkClick xmlns:a="http://schemas.openxmlformats.org/drawingml/2006/main" r:id="rId19"/>
+                            <a:hlinkClick xmlns:a="http://schemas.openxmlformats.org/drawingml/2006/main" r:id="rId42"/>
                           </wp:docPr>
                           <wp:cNvGraphicFramePr/>
                           <a:graphic xmlns:a="http://schemas.openxmlformats.org/drawingml/2006/main">
@@ -6132,12 +6429,12 @@
                               <pic:pic xmlns:pic="http://schemas.openxmlformats.org/drawingml/2006/picture">
                                 <pic:nvPicPr>
                                   <pic:cNvPr id="102" name="Picture 35" title="Software University @ GitHub">
-                                    <a:hlinkClick r:id="rId19"/>
+                                    <a:hlinkClick r:id="rId42"/>
                                   </pic:cNvPr>
                                   <pic:cNvPicPr/>
                                 </pic:nvPicPr>
                                 <pic:blipFill>
-                                  <a:blip r:embed="rId20"/>
+                                  <a:blip r:embed="rId43"/>
                                   <a:stretch>
                                     <a:fillRect/>
                                   </a:stretch>
@@ -6175,7 +6472,7 @@
                           <wp:extent cx="200025" cy="200025"/>
                           <wp:effectExtent l="0" t="0" r="9525" b="9525"/>
                           <wp:docPr id="203" name="Picture 203" title="Software University: Email Us">
-                            <a:hlinkClick xmlns:a="http://schemas.openxmlformats.org/drawingml/2006/main" r:id="rId21"/>
+                            <a:hlinkClick xmlns:a="http://schemas.openxmlformats.org/drawingml/2006/main" r:id="rId44"/>
                           </wp:docPr>
                           <wp:cNvGraphicFramePr/>
                           <a:graphic xmlns:a="http://schemas.openxmlformats.org/drawingml/2006/main">
@@ -6183,12 +6480,12 @@
                               <pic:pic xmlns:pic="http://schemas.openxmlformats.org/drawingml/2006/picture">
                                 <pic:nvPicPr>
                                   <pic:cNvPr id="103" name="Picture 85" title="Software University: Email Us">
-                                    <a:hlinkClick r:id="rId21"/>
+                                    <a:hlinkClick r:id="rId44"/>
                                   </pic:cNvPr>
                                   <pic:cNvPicPr/>
                                 </pic:nvPicPr>
                                 <pic:blipFill>
-                                  <a:blip r:embed="rId22"/>
+                                  <a:blip r:embed="rId45"/>
                                   <a:stretch>
                                     <a:fillRect/>
                                   </a:stretch>
@@ -12491,7 +12788,6 @@
   <w:style w:type="character" w:default="1" w:styleId="DefaultParagraphFont">
     <w:name w:val="Default Paragraph Font"/>
     <w:uiPriority w:val="1"/>
-    <w:semiHidden/>
     <w:unhideWhenUsed/>
   </w:style>
   <w:style w:type="table" w:default="1" w:styleId="TableNormal">
@@ -13055,7 +13351,7 @@
 </file>
 
 <file path=customXml/itemProps1.xml><?xml version="1.0" encoding="utf-8"?>
-<ds:datastoreItem xmlns:ds="http://schemas.openxmlformats.org/officeDocument/2006/customXml" ds:itemID="{1FF0283E-0E31-4DF6-8FAE-C3FB9EFAC2A2}">
+<ds:datastoreItem xmlns:ds="http://schemas.openxmlformats.org/officeDocument/2006/customXml" ds:itemID="{3710E4F7-D633-439B-A42C-BB43CFC303B2}">
   <ds:schemaRefs>
     <ds:schemaRef ds:uri="http://schemas.openxmlformats.org/officeDocument/2006/bibliography"/>
   </ds:schemaRefs>

</xml_diff>